<commit_message>
Removed obselete method. Starting documentation for a User Guide.
</commit_message>
<xml_diff>
--- a/Salesforce_package.xml_generator/Readme/SFDC Automatic Deployment Guide 1.0.docx
+++ b/Salesforce_package.xml_generator/Readme/SFDC Automatic Deployment Guide 1.0.docx
@@ -11,6 +11,66 @@
       </w:pPr>
       <w:r>
         <w:t xml:space="preserve"> </w:t>
+      </w:r>
+      <w:r>
+        <w:rPr>
+          <w:rFonts w:ascii="Calibri" w:hAnsi="Calibri"/>
+          <w:b w:val="0"/>
+          <w:bCs w:val="0"/>
+          <w:noProof/>
+          <w:color w:val="2E75B5"/>
+          <w:sz w:val="40"/>
+          <w:szCs w:val="40"/>
+          <w:lang w:eastAsia="en-US"/>
+        </w:rPr>
+        <w:drawing>
+          <wp:inline distT="0" distB="0" distL="0" distR="0">
+            <wp:extent cx="1638300" cy="541020"/>
+            <wp:effectExtent l="0" t="0" r="0" b="0"/>
+            <wp:docPr id="1" name="Picture 1" descr="https://lh5.googleusercontent.com/DRN4QVuC02ifom_NAMHupC-Z8jry1N9Bn1aTiJJIt9ovHe4Qfi3oNCtpnmX_hZEYhgdIWzxu2sniwwJtUoCWSoRWDSRAdMjO-Bc0bU1LIRW_AVCdJp0FKAFU44-pZFv2jn63r1pf8zVRjyPb7A"/>
+            <wp:cNvGraphicFramePr>
+              <a:graphicFrameLocks xmlns:a="http://schemas.openxmlformats.org/drawingml/2006/main" noChangeAspect="1"/>
+            </wp:cNvGraphicFramePr>
+            <a:graphic xmlns:a="http://schemas.openxmlformats.org/drawingml/2006/main">
+              <a:graphicData uri="http://schemas.openxmlformats.org/drawingml/2006/picture">
+                <pic:pic xmlns:pic="http://schemas.openxmlformats.org/drawingml/2006/picture">
+                  <pic:nvPicPr>
+                    <pic:cNvPr id="0" name="Picture 1" descr="https://lh5.googleusercontent.com/DRN4QVuC02ifom_NAMHupC-Z8jry1N9Bn1aTiJJIt9ovHe4Qfi3oNCtpnmX_hZEYhgdIWzxu2sniwwJtUoCWSoRWDSRAdMjO-Bc0bU1LIRW_AVCdJp0FKAFU44-pZFv2jn63r1pf8zVRjyPb7A"/>
+                    <pic:cNvPicPr>
+                      <a:picLocks noChangeAspect="1" noChangeArrowheads="1"/>
+                    </pic:cNvPicPr>
+                  </pic:nvPicPr>
+                  <pic:blipFill>
+                    <a:blip r:embed="rId5">
+                      <a:extLst>
+                        <a:ext uri="{28A0092B-C50C-407E-A947-70E740481C1C}">
+                          <a14:useLocalDpi xmlns:a14="http://schemas.microsoft.com/office/drawing/2010/main" val="0"/>
+                        </a:ext>
+                      </a:extLst>
+                    </a:blip>
+                    <a:srcRect/>
+                    <a:stretch>
+                      <a:fillRect/>
+                    </a:stretch>
+                  </pic:blipFill>
+                  <pic:spPr bwMode="auto">
+                    <a:xfrm>
+                      <a:off x="0" y="0"/>
+                      <a:ext cx="1638300" cy="541020"/>
+                    </a:xfrm>
+                    <a:prstGeom prst="rect">
+                      <a:avLst/>
+                    </a:prstGeom>
+                    <a:noFill/>
+                    <a:ln>
+                      <a:noFill/>
+                    </a:ln>
+                  </pic:spPr>
+                </pic:pic>
+              </a:graphicData>
+            </a:graphic>
+          </wp:inline>
+        </w:drawing>
       </w:r>
     </w:p>
     <w:p>
@@ -2401,7 +2461,24 @@
     </w:p>
     <w:p>
       <w:r>
-        <w:t>This document describes the AMS Sprint 16 development. This document contains the list of classes created/updated, as well a description of major process changes or new processes.</w:t>
+        <w:t>This document describes a tool to perform an automatic deployment in</w:t>
+      </w:r>
+      <w:r>
+        <w:t>to</w:t>
+      </w:r>
+      <w:r>
+        <w:t xml:space="preserve"> a Salesforce Environment</w:t>
+      </w:r>
+      <w:r>
+        <w:t>.</w:t>
+      </w:r>
+      <w:r>
+        <w:t xml:space="preserve"> </w:t>
+      </w:r>
+    </w:p>
+    <w:p>
+      <w:r>
+        <w:t>In the examples below it was used a Developer Sandbox.</w:t>
       </w:r>
     </w:p>
     <w:p/>
@@ -2409,41 +2486,92 @@
       <w:pPr>
         <w:pStyle w:val="Heading1"/>
       </w:pPr>
-      <w:bookmarkStart w:id="14" w:name="_Toc455405192"/>
-      <w:bookmarkStart w:id="15" w:name="_Toc456707208"/>
-      <w:r>
-        <w:t>Business Documentation</w:t>
-      </w:r>
+      <w:r>
+        <w:t>Requirements</w:t>
+      </w:r>
+      <w:bookmarkStart w:id="14" w:name="_MON_1530448238"/>
       <w:bookmarkEnd w:id="14"/>
+    </w:p>
+    <w:p>
+      <w:pPr>
+        <w:pStyle w:val="BodyText"/>
+      </w:pPr>
+      <w:r>
+        <w:t>In order to work with this tool you need to install:</w:t>
+      </w:r>
+    </w:p>
+    <w:p>
+      <w:pPr>
+        <w:pStyle w:val="ListParagraph"/>
+        <w:numPr>
+          <w:ilvl w:val="0"/>
+          <w:numId w:val="12"/>
+        </w:numPr>
+        <w:suppressAutoHyphens w:val="0"/>
+        <w:spacing w:line="240" w:lineRule="auto"/>
+        <w:rPr>
+          <w:rFonts w:ascii="Calibri" w:hAnsi="Calibri"/>
+          <w:color w:val="1F497D"/>
+          <w:u w:val="single"/>
+          <w:lang w:eastAsia="en-US"/>
+        </w:rPr>
+      </w:pPr>
+      <w:r>
+        <w:rPr>
+          <w:color w:val="1F497D"/>
+        </w:rPr>
+        <w:t>Install Python 3.5.1(</w:t>
+      </w:r>
+      <w:hyperlink r:id="rId6" w:history="1">
+        <w:r>
+          <w:rPr>
+            <w:rStyle w:val="Hyperlink"/>
+          </w:rPr>
+          <w:t>https://www.python.org/downloads/</w:t>
+        </w:r>
+      </w:hyperlink>
+      <w:r>
+        <w:rPr>
+          <w:color w:val="1F497D"/>
+        </w:rPr>
+        <w:t xml:space="preserve"> ). Be sure you created the environment variables.</w:t>
+      </w:r>
+    </w:p>
+    <w:p>
+      <w:pPr>
+        <w:pStyle w:val="ListParagraph"/>
+        <w:numPr>
+          <w:ilvl w:val="0"/>
+          <w:numId w:val="12"/>
+        </w:numPr>
+        <w:suppressAutoHyphens w:val="0"/>
+        <w:spacing w:line="240" w:lineRule="auto"/>
+        <w:rPr>
+          <w:rFonts w:ascii="Calibri" w:hAnsi="Calibri"/>
+          <w:color w:val="1F497D"/>
+          <w:u w:val="single"/>
+          <w:lang w:eastAsia="en-US"/>
+        </w:rPr>
+      </w:pPr>
+      <w:bookmarkStart w:id="15" w:name="_GoBack"/>
       <w:bookmarkEnd w:id="15"/>
     </w:p>
     <w:p>
       <w:pPr>
-        <w:spacing w:after="200" w:line="276" w:lineRule="auto"/>
-      </w:pPr>
-      <w:r>
-        <w:t>This sprint was based on the business analyses documents bellow</w:t>
-      </w:r>
-    </w:p>
-    <w:p>
-      <w:pPr>
-        <w:spacing w:after="200" w:line="276" w:lineRule="auto"/>
-        <w:jc w:val="center"/>
-      </w:pPr>
-      <w:bookmarkStart w:id="16" w:name="_MON_1530448238"/>
+        <w:pStyle w:val="BodyText"/>
+      </w:pPr>
+    </w:p>
+    <w:p>
+      <w:pPr>
+        <w:pStyle w:val="Heading1"/>
+      </w:pPr>
+      <w:bookmarkStart w:id="16" w:name="_Toc455405193"/>
+      <w:bookmarkStart w:id="17" w:name="_Toc456707209"/>
+      <w:r>
+        <w:t>Processes</w:t>
+      </w:r>
       <w:bookmarkEnd w:id="16"/>
-    </w:p>
-    <w:p>
-      <w:pPr>
-        <w:pStyle w:val="Heading1"/>
-      </w:pPr>
-      <w:bookmarkStart w:id="17" w:name="_Toc455405193"/>
-      <w:bookmarkStart w:id="18" w:name="_Toc456707209"/>
-      <w:r>
-        <w:t>Processes</w:t>
-      </w:r>
       <w:bookmarkEnd w:id="17"/>
-      <w:bookmarkEnd w:id="18"/>
     </w:p>
     <w:p/>
     <w:p/>
@@ -2458,40 +2586,38 @@
       <w:r>
         <w:br w:type="page"/>
       </w:r>
-      <w:bookmarkStart w:id="19" w:name="_Toc456707210"/>
-      <w:bookmarkStart w:id="20" w:name="_GoBack"/>
+      <w:bookmarkStart w:id="18" w:name="_Toc456707210"/>
       <w:r>
         <w:lastRenderedPageBreak/>
         <w:t>Automate OSCAR migration from SAAM</w:t>
       </w:r>
+      <w:bookmarkEnd w:id="18"/>
+    </w:p>
+    <w:p>
+      <w:pPr>
+        <w:pStyle w:val="Heading3"/>
+      </w:pPr>
+      <w:bookmarkStart w:id="19" w:name="_Toc456707211"/>
+      <w:r>
+        <w:t>Migrate SAAM from Portal</w:t>
+      </w:r>
       <w:bookmarkEnd w:id="19"/>
+    </w:p>
+    <w:p>
+      <w:r>
+        <w:t>Details here</w:t>
+      </w:r>
+    </w:p>
+    <w:p/>
+    <w:p>
+      <w:pPr>
+        <w:pStyle w:val="Heading3"/>
+      </w:pPr>
+      <w:bookmarkStart w:id="20" w:name="_Toc456707212"/>
+      <w:r>
+        <w:t>Migrate SAAM not from Portal</w:t>
+      </w:r>
       <w:bookmarkEnd w:id="20"/>
-    </w:p>
-    <w:p>
-      <w:pPr>
-        <w:pStyle w:val="Heading3"/>
-      </w:pPr>
-      <w:bookmarkStart w:id="21" w:name="_Toc456707211"/>
-      <w:r>
-        <w:t>Migrate SAAM from Portal</w:t>
-      </w:r>
-      <w:bookmarkEnd w:id="21"/>
-    </w:p>
-    <w:p>
-      <w:r>
-        <w:t>Details here</w:t>
-      </w:r>
-    </w:p>
-    <w:p/>
-    <w:p>
-      <w:pPr>
-        <w:pStyle w:val="Heading3"/>
-      </w:pPr>
-      <w:bookmarkStart w:id="22" w:name="_Toc456707212"/>
-      <w:r>
-        <w:t>Migrate SAAM not from Portal</w:t>
-      </w:r>
-      <w:bookmarkEnd w:id="22"/>
     </w:p>
     <w:p>
       <w:pPr>
@@ -2512,11 +2638,11 @@
           <w:numId w:val="6"/>
         </w:numPr>
       </w:pPr>
-      <w:bookmarkStart w:id="23" w:name="_Toc456707213"/>
+      <w:bookmarkStart w:id="21" w:name="_Toc456707213"/>
       <w:r>
         <w:t>Reorganization of OSCAR</w:t>
       </w:r>
-      <w:bookmarkEnd w:id="23"/>
+      <w:bookmarkEnd w:id="21"/>
     </w:p>
     <w:p>
       <w:pPr>
@@ -2550,11 +2676,11 @@
       <w:pPr>
         <w:pStyle w:val="Heading3"/>
       </w:pPr>
-      <w:bookmarkStart w:id="24" w:name="_Toc456707214"/>
+      <w:bookmarkStart w:id="22" w:name="_Toc456707214"/>
       <w:r>
         <w:t>Rename OSCAR fields / section / steps</w:t>
       </w:r>
-      <w:bookmarkEnd w:id="24"/>
+      <w:bookmarkEnd w:id="22"/>
     </w:p>
     <w:p>
       <w:pPr>
@@ -2567,7 +2693,7 @@
           <w:rFonts w:cs="Arial"/>
         </w:rPr>
       </w:pPr>
-      <w:bookmarkStart w:id="25" w:name="_Toc456707215"/>
+      <w:bookmarkStart w:id="23" w:name="_Toc456707215"/>
     </w:p>
     <w:tbl>
       <w:tblPr>
@@ -3600,7 +3726,7 @@
       <w:r>
         <w:t>Create the missing fields in the OSCAR</w:t>
       </w:r>
-      <w:bookmarkEnd w:id="25"/>
+      <w:bookmarkEnd w:id="23"/>
     </w:p>
     <w:p>
       <w:pPr>
@@ -5400,11 +5526,11 @@
       <w:pPr>
         <w:pStyle w:val="Heading3"/>
       </w:pPr>
-      <w:bookmarkStart w:id="26" w:name="_Toc456707216"/>
+      <w:bookmarkStart w:id="24" w:name="_Toc456707216"/>
       <w:r>
         <w:t>Review the layout of the OSCAR</w:t>
       </w:r>
-      <w:bookmarkEnd w:id="26"/>
+      <w:bookmarkEnd w:id="24"/>
     </w:p>
     <w:p>
       <w:pPr>
@@ -6090,21 +6216,21 @@
           <w:numId w:val="6"/>
         </w:numPr>
       </w:pPr>
-      <w:bookmarkStart w:id="27" w:name="_Toc456707217"/>
+      <w:bookmarkStart w:id="25" w:name="_Toc456707217"/>
       <w:r>
         <w:t>Enhancements on the OSCAR</w:t>
       </w:r>
-      <w:bookmarkEnd w:id="27"/>
+      <w:bookmarkEnd w:id="25"/>
     </w:p>
     <w:p>
       <w:pPr>
         <w:pStyle w:val="Heading3"/>
       </w:pPr>
-      <w:bookmarkStart w:id="28" w:name="_Toc456707218"/>
+      <w:bookmarkStart w:id="26" w:name="_Toc456707218"/>
       <w:r>
         <w:t>Wizard: prepopulate fields for new BR and new SA using HO's values</w:t>
       </w:r>
-      <w:bookmarkEnd w:id="28"/>
+      <w:bookmarkEnd w:id="26"/>
     </w:p>
     <w:p>
       <w:pPr>
@@ -6121,12 +6247,12 @@
       <w:pPr>
         <w:pStyle w:val="Heading3"/>
       </w:pPr>
-      <w:bookmarkStart w:id="29" w:name="_Toc456707219"/>
+      <w:bookmarkStart w:id="27" w:name="_Toc456707219"/>
       <w:r>
         <w:lastRenderedPageBreak/>
         <w:t>Align record owner for OSCAR and communication case</w:t>
       </w:r>
-      <w:bookmarkEnd w:id="29"/>
+      <w:bookmarkEnd w:id="27"/>
     </w:p>
     <w:p>
       <w:pPr>
@@ -6148,11 +6274,11 @@
       <w:pPr>
         <w:pStyle w:val="Heading3"/>
       </w:pPr>
-      <w:bookmarkStart w:id="30" w:name="_Toc456707220"/>
+      <w:bookmarkStart w:id="28" w:name="_Toc456707220"/>
       <w:r>
         <w:t>Enhance the hierarchy left panel on the account view</w:t>
       </w:r>
-      <w:bookmarkEnd w:id="30"/>
+      <w:bookmarkEnd w:id="28"/>
     </w:p>
     <w:p>
       <w:pPr>
@@ -6193,7 +6319,7 @@
                     </pic:cNvPicPr>
                   </pic:nvPicPr>
                   <pic:blipFill>
-                    <a:blip r:embed="rId5">
+                    <a:blip r:embed="rId7">
                       <a:extLst>
                         <a:ext uri="{28A0092B-C50C-407E-A947-70E740481C1C}">
                           <a14:useLocalDpi xmlns:a14="http://schemas.microsoft.com/office/drawing/2010/main" val="0"/>
@@ -6291,11 +6417,11 @@
       <w:pPr>
         <w:pStyle w:val="Heading3"/>
       </w:pPr>
-      <w:bookmarkStart w:id="31" w:name="_Toc456707221"/>
+      <w:bookmarkStart w:id="29" w:name="_Toc456707221"/>
       <w:r>
         <w:t>Fill “Type of customer” on the communication case</w:t>
       </w:r>
-      <w:bookmarkEnd w:id="31"/>
+      <w:bookmarkEnd w:id="29"/>
     </w:p>
     <w:p>
       <w:pPr>
@@ -6317,11 +6443,11 @@
       <w:pPr>
         <w:pStyle w:val="Heading3"/>
       </w:pPr>
-      <w:bookmarkStart w:id="32" w:name="_Toc456707222"/>
+      <w:bookmarkStart w:id="30" w:name="_Toc456707222"/>
       <w:r>
         <w:t>Fill properly the field “Case area” on Communication case</w:t>
       </w:r>
-      <w:bookmarkEnd w:id="32"/>
+      <w:bookmarkEnd w:id="30"/>
     </w:p>
     <w:p>
       <w:pPr>
@@ -6343,11 +6469,11 @@
       <w:pPr>
         <w:pStyle w:val="Heading3"/>
       </w:pPr>
-      <w:bookmarkStart w:id="33" w:name="_Toc456707223"/>
+      <w:bookmarkStart w:id="31" w:name="_Toc456707223"/>
       <w:r>
         <w:t>Recalculation of deadline for sanity checks</w:t>
       </w:r>
-      <w:bookmarkEnd w:id="33"/>
+      <w:bookmarkEnd w:id="31"/>
     </w:p>
     <w:p>
       <w:pPr>
@@ -6369,11 +6495,11 @@
       <w:pPr>
         <w:pStyle w:val="Heading3"/>
       </w:pPr>
-      <w:bookmarkStart w:id="34" w:name="_Toc456707224"/>
+      <w:bookmarkStart w:id="32" w:name="_Toc456707224"/>
       <w:r>
         <w:t>Review Statuses on OSCAR and communication case</w:t>
       </w:r>
-      <w:bookmarkEnd w:id="34"/>
+      <w:bookmarkEnd w:id="32"/>
     </w:p>
     <w:p>
       <w:pPr>
@@ -6394,12 +6520,12 @@
           <w:numId w:val="6"/>
         </w:numPr>
       </w:pPr>
-      <w:bookmarkStart w:id="35" w:name="_Toc456707225"/>
+      <w:bookmarkStart w:id="33" w:name="_Toc456707225"/>
       <w:r>
         <w:t>Review the left side panel for agency changes</w:t>
       </w:r>
-      <w:bookmarkStart w:id="36" w:name="_Toc456707226"/>
-      <w:bookmarkEnd w:id="35"/>
+      <w:bookmarkStart w:id="34" w:name="_Toc456707226"/>
+      <w:bookmarkEnd w:id="33"/>
     </w:p>
     <w:p>
       <w:pPr>
@@ -6414,7 +6540,7 @@
       <w:r>
         <w:t>have to be updated</w:t>
       </w:r>
-      <w:bookmarkEnd w:id="36"/>
+      <w:bookmarkEnd w:id="34"/>
     </w:p>
     <w:p>
       <w:pPr>
@@ -6488,7 +6614,7 @@
                     </pic:cNvPicPr>
                   </pic:nvPicPr>
                   <pic:blipFill>
-                    <a:blip r:embed="rId6">
+                    <a:blip r:embed="rId8">
                       <a:extLst>
                         <a:ext uri="{28A0092B-C50C-407E-A947-70E740481C1C}">
                           <a14:useLocalDpi xmlns:a14="http://schemas.microsoft.com/office/drawing/2010/main" val="0"/>
@@ -6652,7 +6778,7 @@
                     </pic:cNvPicPr>
                   </pic:nvPicPr>
                   <pic:blipFill>
-                    <a:blip r:embed="rId7">
+                    <a:blip r:embed="rId9">
                       <a:extLst>
                         <a:ext uri="{28A0092B-C50C-407E-A947-70E740481C1C}">
                           <a14:useLocalDpi xmlns:a14="http://schemas.microsoft.com/office/drawing/2010/main" val="0"/>
@@ -6739,17 +6865,17 @@
           <w:numId w:val="6"/>
         </w:numPr>
       </w:pPr>
-      <w:bookmarkStart w:id="37" w:name="_Toc456707227"/>
+      <w:bookmarkStart w:id="35" w:name="_Toc456707227"/>
       <w:r>
         <w:t>Keep ownership data aligned between HO and branches</w:t>
       </w:r>
-      <w:bookmarkEnd w:id="37"/>
+      <w:bookmarkEnd w:id="35"/>
     </w:p>
     <w:p>
       <w:pPr>
         <w:pStyle w:val="Heading3"/>
       </w:pPr>
-      <w:bookmarkStart w:id="38" w:name="_Toc456707228"/>
+      <w:bookmarkStart w:id="36" w:name="_Toc456707228"/>
       <w:r>
         <w:t xml:space="preserve">Improve the wizard to prepopulate </w:t>
       </w:r>
@@ -6761,7 +6887,7 @@
       <w:r>
         <w:t xml:space="preserve"> data for new BR, new BR abroad and SA.</w:t>
       </w:r>
-      <w:bookmarkEnd w:id="38"/>
+      <w:bookmarkEnd w:id="36"/>
     </w:p>
     <w:p>
       <w:pPr>
@@ -6783,14 +6909,14 @@
       <w:pPr>
         <w:pStyle w:val="Heading3"/>
       </w:pPr>
-      <w:bookmarkStart w:id="39" w:name="_Toc456707229"/>
+      <w:bookmarkStart w:id="37" w:name="_Toc456707229"/>
       <w:r>
         <w:t>Improve the wizard to prepopulate owners data for agency changes and correction</w:t>
       </w:r>
       <w:r>
         <w:t>~</w:t>
       </w:r>
-      <w:bookmarkEnd w:id="39"/>
+      <w:bookmarkEnd w:id="37"/>
     </w:p>
     <w:p>
       <w:pPr>
@@ -6812,11 +6938,11 @@
       <w:pPr>
         <w:pStyle w:val="Heading3"/>
       </w:pPr>
-      <w:bookmarkStart w:id="40" w:name="_Toc456707230"/>
+      <w:bookmarkStart w:id="38" w:name="_Toc456707230"/>
       <w:r>
         <w:t>Lock owners data in the "Manage owners" page for new agencies with a parent account</w:t>
       </w:r>
-      <w:bookmarkEnd w:id="40"/>
+      <w:bookmarkEnd w:id="38"/>
     </w:p>
     <w:p>
       <w:pPr>
@@ -6838,7 +6964,7 @@
       <w:pPr>
         <w:pStyle w:val="Heading3"/>
       </w:pPr>
-      <w:bookmarkStart w:id="41" w:name="_Toc456707231"/>
+      <w:bookmarkStart w:id="39" w:name="_Toc456707231"/>
       <w:r>
         <w:t>Add a validation to ensure that all the hierarchy is selected</w:t>
       </w:r>
@@ -6848,7 +6974,7 @@
       <w:r>
         <w:t>for change of shareholding</w:t>
       </w:r>
-      <w:bookmarkEnd w:id="41"/>
+      <w:bookmarkEnd w:id="39"/>
     </w:p>
     <w:p>
       <w:pPr>
@@ -6870,7 +6996,7 @@
       <w:pPr>
         <w:pStyle w:val="Heading3"/>
       </w:pPr>
-      <w:bookmarkStart w:id="42" w:name="_Toc456707232"/>
+      <w:bookmarkStart w:id="40" w:name="_Toc456707232"/>
       <w:r>
         <w:lastRenderedPageBreak/>
         <w:t xml:space="preserve">Change the way owners/contacts are pushed to master data for </w:t>
@@ -6885,7 +7011,7 @@
       <w:r>
         <w:t xml:space="preserve"> corrections.</w:t>
       </w:r>
-      <w:bookmarkEnd w:id="42"/>
+      <w:bookmarkEnd w:id="40"/>
     </w:p>
     <w:p>
       <w:pPr>
@@ -6911,21 +7037,21 @@
           <w:numId w:val="6"/>
         </w:numPr>
       </w:pPr>
-      <w:bookmarkStart w:id="43" w:name="_Toc456707233"/>
+      <w:bookmarkStart w:id="41" w:name="_Toc456707233"/>
       <w:r>
         <w:t>Implement validations</w:t>
       </w:r>
-      <w:bookmarkEnd w:id="43"/>
+      <w:bookmarkEnd w:id="41"/>
     </w:p>
     <w:p>
       <w:pPr>
         <w:pStyle w:val="Heading3"/>
       </w:pPr>
-      <w:bookmarkStart w:id="44" w:name="_Toc456707234"/>
+      <w:bookmarkStart w:id="42" w:name="_Toc456707234"/>
       <w:r>
         <w:t>Wizard: new BR, new BR abroad, and new SA must have a parent account</w:t>
       </w:r>
-      <w:bookmarkEnd w:id="44"/>
+      <w:bookmarkEnd w:id="42"/>
     </w:p>
     <w:p>
       <w:pPr>
@@ -6947,11 +7073,11 @@
       <w:pPr>
         <w:pStyle w:val="Heading3"/>
       </w:pPr>
-      <w:bookmarkStart w:id="45" w:name="_Toc456707235"/>
+      <w:bookmarkStart w:id="43" w:name="_Toc456707235"/>
       <w:r>
         <w:t>Wizard: the processes can start only if the account has the proper location type</w:t>
       </w:r>
-      <w:bookmarkEnd w:id="45"/>
+      <w:bookmarkEnd w:id="43"/>
     </w:p>
     <w:p>
       <w:pPr>
@@ -6977,11 +7103,11 @@
           <w:numId w:val="6"/>
         </w:numPr>
       </w:pPr>
-      <w:bookmarkStart w:id="46" w:name="_Toc456707236"/>
+      <w:bookmarkStart w:id="44" w:name="_Toc456707236"/>
       <w:r>
         <w:t>Sprint Components</w:t>
       </w:r>
-      <w:bookmarkEnd w:id="46"/>
+      <w:bookmarkEnd w:id="44"/>
     </w:p>
     <w:p>
       <w:pPr>
@@ -8399,6 +8525,92 @@
     </w:lvl>
   </w:abstractNum>
   <w:abstractNum w:abstractNumId="7">
+    <w:nsid w:val="3E2B48F6"/>
+    <w:multiLevelType w:val="hybridMultilevel"/>
+    <w:tmpl w:val="D31A0C30"/>
+    <w:lvl w:ilvl="0" w:tplc="0409000F">
+      <w:start w:val="1"/>
+      <w:numFmt w:val="decimal"/>
+      <w:lvlText w:val="%1."/>
+      <w:lvlJc w:val="left"/>
+      <w:pPr>
+        <w:ind w:left="720" w:hanging="360"/>
+      </w:pPr>
+    </w:lvl>
+    <w:lvl w:ilvl="1" w:tplc="04090019">
+      <w:start w:val="1"/>
+      <w:numFmt w:val="lowerLetter"/>
+      <w:lvlText w:val="%2."/>
+      <w:lvlJc w:val="left"/>
+      <w:pPr>
+        <w:ind w:left="1440" w:hanging="360"/>
+      </w:pPr>
+    </w:lvl>
+    <w:lvl w:ilvl="2" w:tplc="0409001B">
+      <w:start w:val="1"/>
+      <w:numFmt w:val="lowerRoman"/>
+      <w:lvlText w:val="%3."/>
+      <w:lvlJc w:val="right"/>
+      <w:pPr>
+        <w:ind w:left="2160" w:hanging="180"/>
+      </w:pPr>
+    </w:lvl>
+    <w:lvl w:ilvl="3" w:tplc="0409000F">
+      <w:start w:val="1"/>
+      <w:numFmt w:val="decimal"/>
+      <w:lvlText w:val="%4."/>
+      <w:lvlJc w:val="left"/>
+      <w:pPr>
+        <w:ind w:left="2880" w:hanging="360"/>
+      </w:pPr>
+    </w:lvl>
+    <w:lvl w:ilvl="4" w:tplc="04090019">
+      <w:start w:val="1"/>
+      <w:numFmt w:val="lowerLetter"/>
+      <w:lvlText w:val="%5."/>
+      <w:lvlJc w:val="left"/>
+      <w:pPr>
+        <w:ind w:left="3600" w:hanging="360"/>
+      </w:pPr>
+    </w:lvl>
+    <w:lvl w:ilvl="5" w:tplc="0409001B">
+      <w:start w:val="1"/>
+      <w:numFmt w:val="lowerRoman"/>
+      <w:lvlText w:val="%6."/>
+      <w:lvlJc w:val="right"/>
+      <w:pPr>
+        <w:ind w:left="4320" w:hanging="180"/>
+      </w:pPr>
+    </w:lvl>
+    <w:lvl w:ilvl="6" w:tplc="0409000F">
+      <w:start w:val="1"/>
+      <w:numFmt w:val="decimal"/>
+      <w:lvlText w:val="%7."/>
+      <w:lvlJc w:val="left"/>
+      <w:pPr>
+        <w:ind w:left="5040" w:hanging="360"/>
+      </w:pPr>
+    </w:lvl>
+    <w:lvl w:ilvl="7" w:tplc="04090019">
+      <w:start w:val="1"/>
+      <w:numFmt w:val="lowerLetter"/>
+      <w:lvlText w:val="%8."/>
+      <w:lvlJc w:val="left"/>
+      <w:pPr>
+        <w:ind w:left="5760" w:hanging="360"/>
+      </w:pPr>
+    </w:lvl>
+    <w:lvl w:ilvl="8" w:tplc="0409001B">
+      <w:start w:val="1"/>
+      <w:numFmt w:val="lowerRoman"/>
+      <w:lvlText w:val="%9."/>
+      <w:lvlJc w:val="right"/>
+      <w:pPr>
+        <w:ind w:left="6480" w:hanging="180"/>
+      </w:pPr>
+    </w:lvl>
+  </w:abstractNum>
+  <w:abstractNum w:abstractNumId="8">
     <w:nsid w:val="4F6226AE"/>
     <w:multiLevelType w:val="multilevel"/>
     <w:tmpl w:val="578CF2B2"/>
@@ -8519,7 +8731,7 @@
       </w:pPr>
     </w:lvl>
   </w:abstractNum>
-  <w:abstractNum w:abstractNumId="8">
+  <w:abstractNum w:abstractNumId="9">
     <w:nsid w:val="508C5ADA"/>
     <w:multiLevelType w:val="multilevel"/>
     <w:tmpl w:val="578CF2B2"/>
@@ -8640,7 +8852,7 @@
       </w:pPr>
     </w:lvl>
   </w:abstractNum>
-  <w:abstractNum w:abstractNumId="9">
+  <w:abstractNum w:abstractNumId="10">
     <w:nsid w:val="529C77A9"/>
     <w:multiLevelType w:val="hybridMultilevel"/>
     <w:tmpl w:val="BE22A702"/>
@@ -8753,7 +8965,7 @@
       </w:rPr>
     </w:lvl>
   </w:abstractNum>
-  <w:abstractNum w:abstractNumId="10">
+  <w:abstractNum w:abstractNumId="11">
     <w:nsid w:val="630F7586"/>
     <w:multiLevelType w:val="multilevel"/>
     <w:tmpl w:val="578CF2B2"/>
@@ -8881,13 +9093,13 @@
     <w:abstractNumId w:val="1"/>
   </w:num>
   <w:num w:numId="3">
-    <w:abstractNumId w:val="9"/>
+    <w:abstractNumId w:val="10"/>
   </w:num>
   <w:num w:numId="4">
     <w:abstractNumId w:val="2"/>
   </w:num>
   <w:num w:numId="5">
-    <w:abstractNumId w:val="8"/>
+    <w:abstractNumId w:val="9"/>
   </w:num>
   <w:num w:numId="6">
     <w:abstractNumId w:val="5"/>
@@ -8896,16 +9108,46 @@
     <w:abstractNumId w:val="3"/>
   </w:num>
   <w:num w:numId="8">
-    <w:abstractNumId w:val="7"/>
+    <w:abstractNumId w:val="8"/>
   </w:num>
   <w:num w:numId="9">
     <w:abstractNumId w:val="4"/>
   </w:num>
   <w:num w:numId="10">
-    <w:abstractNumId w:val="10"/>
+    <w:abstractNumId w:val="11"/>
   </w:num>
   <w:num w:numId="11">
     <w:abstractNumId w:val="6"/>
+  </w:num>
+  <w:num w:numId="12">
+    <w:abstractNumId w:val="7"/>
+    <w:lvlOverride w:ilvl="0">
+      <w:startOverride w:val="1"/>
+    </w:lvlOverride>
+    <w:lvlOverride w:ilvl="1">
+      <w:startOverride w:val="1"/>
+    </w:lvlOverride>
+    <w:lvlOverride w:ilvl="2">
+      <w:startOverride w:val="1"/>
+    </w:lvlOverride>
+    <w:lvlOverride w:ilvl="3">
+      <w:startOverride w:val="1"/>
+    </w:lvlOverride>
+    <w:lvlOverride w:ilvl="4">
+      <w:startOverride w:val="1"/>
+    </w:lvlOverride>
+    <w:lvlOverride w:ilvl="5">
+      <w:startOverride w:val="1"/>
+    </w:lvlOverride>
+    <w:lvlOverride w:ilvl="6">
+      <w:startOverride w:val="1"/>
+    </w:lvlOverride>
+    <w:lvlOverride w:ilvl="7">
+      <w:startOverride w:val="1"/>
+    </w:lvlOverride>
+    <w:lvlOverride w:ilvl="8">
+      <w:startOverride w:val="1"/>
+    </w:lvlOverride>
   </w:num>
 </w:numbering>
 </file>
@@ -9740,6 +9982,7 @@
   <w:style w:type="paragraph" w:styleId="ListParagraph">
     <w:name w:val="List Paragraph"/>
     <w:basedOn w:val="Normal"/>
+    <w:uiPriority w:val="34"/>
     <w:qFormat/>
     <w:pPr>
       <w:ind w:left="720"/>

</xml_diff>